<commit_message>
Copy data from BONUS.txt to BONUS.docx
Signed-off-by: Jia Yee <jiayeerawr@gmail.com>
</commit_message>
<xml_diff>
--- a/BONUS.docx
+++ b/BONUS.docx
@@ -28,6 +28,446 @@
     </w:p>
     <w:p/>
     <w:p>
+      <w:r>
+        <w:t>I implemented the following query expansion methods:</w:t>
+      </w:r>
+    </w:p>
+    <w:p/>
+    <w:p>
+      <w:r>
+        <w:t>1. Manual thesaurus-based method with WordNet</w:t>
+      </w:r>
+    </w:p>
+    <w:p>
+      <w:r>
+        <w:t>2. Automatic thesaurus-based method with term-term co-occurrence values</w:t>
+      </w:r>
+    </w:p>
+    <w:p>
+      <w:r>
+        <w:t>3. Semi-automatic thesaurus-based method with WordNet + term-term co-occurrence filter</w:t>
+      </w:r>
+    </w:p>
+    <w:p/>
+    <w:p>
+      <w:r>
+        <w:t>Method (1) is as follows:</w:t>
+      </w:r>
+    </w:p>
+    <w:p>
+      <w:r>
+        <w:t xml:space="preserve">  - For each lemma in the query, get the </w:t>
+      </w:r>
+      <w:proofErr w:type="spellStart"/>
+      <w:r>
+        <w:t>synsets</w:t>
+      </w:r>
+      <w:proofErr w:type="spellEnd"/>
+      <w:r>
+        <w:t xml:space="preserve"> from WordNet</w:t>
+      </w:r>
+    </w:p>
+    <w:p>
+      <w:r>
+        <w:t xml:space="preserve">  - Get the lemmas for these </w:t>
+      </w:r>
+      <w:proofErr w:type="spellStart"/>
+      <w:r>
+        <w:t>synsets</w:t>
+      </w:r>
+      <w:proofErr w:type="spellEnd"/>
+      <w:r>
+        <w:t xml:space="preserve"> and remove duplicates</w:t>
+      </w:r>
+    </w:p>
+    <w:p>
+      <w:r>
+        <w:t xml:space="preserve">  - Add all these lemmas to the original query</w:t>
+      </w:r>
+    </w:p>
+    <w:p>
+      <w:r>
+        <w:t xml:space="preserve">  - In my opinion, we should restrict the number / percentage of new lemmas to be added, but</w:t>
+      </w:r>
+    </w:p>
+    <w:p>
+      <w:r>
+        <w:t xml:space="preserve">    I have not experimented to get the best number because I am currently not able to assess</w:t>
+      </w:r>
+    </w:p>
+    <w:p>
+      <w:r>
+        <w:t xml:space="preserve">    the effectiveness of my system</w:t>
+      </w:r>
+    </w:p>
+    <w:p>
+      <w:r>
+        <w:t xml:space="preserve">  - However, this number / percentage ought to be small, </w:t>
+      </w:r>
+      <w:proofErr w:type="gramStart"/>
+      <w:r>
+        <w:t>so as to</w:t>
+      </w:r>
+      <w:proofErr w:type="gramEnd"/>
+      <w:r>
+        <w:t xml:space="preserve"> balance expansion and drifting</w:t>
+      </w:r>
+    </w:p>
+    <w:p/>
+    <w:p>
+      <w:r>
+        <w:t>Method (2) is as follows:</w:t>
+      </w:r>
+    </w:p>
+    <w:p>
+      <w:r>
+        <w:t xml:space="preserve">  -</w:t>
+      </w:r>
+    </w:p>
+    <w:p/>
+    <w:p>
+      <w:r>
+        <w:t>Method (3) is an upgrade of the manual thesaurus-based method, inspired by method (2),</w:t>
+      </w:r>
+    </w:p>
+    <w:p>
+      <w:r>
+        <w:t xml:space="preserve">  because in method (2), there are many parameters for us to decide whether a new term should</w:t>
+      </w:r>
+    </w:p>
+    <w:p>
+      <w:r>
+        <w:t xml:space="preserve">  be part of the query expansion</w:t>
+      </w:r>
+    </w:p>
+    <w:p>
+      <w:proofErr w:type="gramStart"/>
+      <w:r>
+        <w:t>Method(</w:t>
+      </w:r>
+      <w:proofErr w:type="gramEnd"/>
+      <w:r>
+        <w:t>3) is as follows:</w:t>
+      </w:r>
+    </w:p>
+    <w:p>
+      <w:r>
+        <w:t xml:space="preserve">  - Follow the first 2 steps of method (1)</w:t>
+      </w:r>
+    </w:p>
+    <w:p>
+      <w:r>
+        <w:t xml:space="preserve">  - Before adding the </w:t>
+      </w:r>
+      <w:proofErr w:type="spellStart"/>
+      <w:r>
+        <w:t>synset</w:t>
+      </w:r>
+      <w:proofErr w:type="spellEnd"/>
+      <w:r>
+        <w:t xml:space="preserve"> lemmas blindly, fetch the </w:t>
+      </w:r>
+      <w:proofErr w:type="spellStart"/>
+      <w:proofErr w:type="gramStart"/>
+      <w:r>
+        <w:t>nltk.Text</w:t>
+      </w:r>
+      <w:proofErr w:type="spellEnd"/>
+      <w:proofErr w:type="gramEnd"/>
+      <w:r>
+        <w:t xml:space="preserve"> of the top k relevant documents</w:t>
+      </w:r>
+    </w:p>
+    <w:p>
+      <w:r>
+        <w:lastRenderedPageBreak/>
+        <w:t xml:space="preserve">    from the index</w:t>
+      </w:r>
+    </w:p>
+    <w:p>
+      <w:r>
+        <w:t xml:space="preserve">  - k ought to be small (in my program, I did not set k)</w:t>
+      </w:r>
+    </w:p>
+    <w:p>
+      <w:r>
+        <w:t xml:space="preserve">  - This means that 1 round of retrieval should be done before expanding the query</w:t>
+      </w:r>
+    </w:p>
+    <w:p>
+      <w:r>
+        <w:t xml:space="preserve">  - Get the union of terms across the top k documents that co-occur with each query lemma</w:t>
+      </w:r>
+    </w:p>
+    <w:p>
+      <w:r>
+        <w:t xml:space="preserve">  - Intersect the co-occurred terms with the synonyms from WordNet</w:t>
+      </w:r>
+    </w:p>
+    <w:p>
+      <w:r>
+        <w:t xml:space="preserve">  - Add the intersection minus (terms in the original query) to the original query</w:t>
+      </w:r>
+    </w:p>
+    <w:p>
+      <w:r>
+        <w:t xml:space="preserve">  - As before, we need to do the minus-</w:t>
+      </w:r>
+      <w:proofErr w:type="spellStart"/>
+      <w:r>
+        <w:t>ing</w:t>
+      </w:r>
+      <w:proofErr w:type="spellEnd"/>
+      <w:r>
+        <w:t xml:space="preserve"> because terms in the original query might re-appear in the</w:t>
+      </w:r>
+    </w:p>
+    <w:p>
+      <w:r>
+        <w:t xml:space="preserve">    synonym / co-occurrence sets across different documents that are relevant.</w:t>
+      </w:r>
+    </w:p>
+    <w:p/>
+    <w:p>
+      <w:r>
+        <w:t>The increase in runtime by the query expansion methods are dependent on the various parameters inside</w:t>
+      </w:r>
+    </w:p>
+    <w:p>
+      <w:r>
+        <w:t xml:space="preserve">  each of these methods.</w:t>
+      </w:r>
+    </w:p>
+    <w:p/>
+    <w:p>
+      <w:r>
+        <w:t>For method (1), the expected runtime increases linearly with the total number of terms in the</w:t>
+      </w:r>
+    </w:p>
+    <w:p>
+      <w:r>
+        <w:t xml:space="preserve">  expanded query. Let O(x) be the time complexity of getting the cosine similarities between 1 term</w:t>
+      </w:r>
+    </w:p>
+    <w:p>
+      <w:r>
+        <w:t xml:space="preserve">  and every document in the collection in sorted order, where x is some variable that models.</w:t>
+      </w:r>
+    </w:p>
+    <w:p>
+      <w:r>
+        <w:t xml:space="preserve">  the complexity of my retrieval pipeline (i.e. </w:t>
+      </w:r>
+      <w:proofErr w:type="spellStart"/>
+      <w:r>
+        <w:t>boolean</w:t>
+      </w:r>
+      <w:proofErr w:type="spellEnd"/>
+      <w:r>
+        <w:t xml:space="preserve"> retrieval then vector space retrieval).</w:t>
+      </w:r>
+    </w:p>
+    <w:p>
+      <w:r>
+        <w:t>Then for an original query with j terms and a query expansion of k terms, the time complexity of the</w:t>
+      </w:r>
+    </w:p>
+    <w:p>
+      <w:r>
+        <w:t xml:space="preserve">  retrieval process is O((</w:t>
+      </w:r>
+      <w:proofErr w:type="spellStart"/>
+      <w:r>
+        <w:t>j+</w:t>
+      </w:r>
+      <w:proofErr w:type="gramStart"/>
+      <w:r>
+        <w:t>k</w:t>
+      </w:r>
+      <w:proofErr w:type="spellEnd"/>
+      <w:r>
+        <w:t>)*</w:t>
+      </w:r>
+      <w:proofErr w:type="gramEnd"/>
+      <w:r>
+        <w:t>x).</w:t>
+      </w:r>
+    </w:p>
+    <w:p/>
+    <w:p>
+      <w:r>
+        <w:t>For method (2) and (3), there is a need to first retrieve the most relevant documents for the original</w:t>
+      </w:r>
+    </w:p>
+    <w:p>
+      <w:r>
+        <w:t xml:space="preserve">  query before expanding the query. (Otherwise, we do not know which documents to get the co-occurrence</w:t>
+      </w:r>
+    </w:p>
+    <w:p>
+      <w:r>
+        <w:t xml:space="preserve">  values from.)</w:t>
+      </w:r>
+    </w:p>
+    <w:p>
+      <w:r>
+        <w:t>As such, using the same set of variables defined above, the time complexity of method (2) and (3) are</w:t>
+      </w:r>
+    </w:p>
+    <w:p>
+      <w:r>
+        <w:t xml:space="preserve">  </w:t>
+      </w:r>
+      <w:proofErr w:type="gramStart"/>
+      <w:r>
+        <w:t>O(</w:t>
+      </w:r>
+      <w:proofErr w:type="gramEnd"/>
+      <w:r>
+        <w:t>j*x + (</w:t>
+      </w:r>
+      <w:proofErr w:type="spellStart"/>
+      <w:r>
+        <w:t>j+k</w:t>
+      </w:r>
+      <w:proofErr w:type="spellEnd"/>
+      <w:r>
+        <w:t>)*x + y) where y is a constant that differentiates between method (2) and (3), since</w:t>
+      </w:r>
+    </w:p>
+    <w:p>
+      <w:r>
+        <w:t xml:space="preserve">  these </w:t>
+      </w:r>
+      <w:proofErr w:type="gramStart"/>
+      <w:r>
+        <w:t>two methods process</w:t>
+      </w:r>
+      <w:proofErr w:type="gramEnd"/>
+      <w:r>
+        <w:t xml:space="preserve"> co-occurrence differently.</w:t>
+      </w:r>
+    </w:p>
+    <w:p/>
+    <w:p>
+      <w:r>
+        <w:t>The increase in space complexity by the query expansion methods are as follows:</w:t>
+      </w:r>
+    </w:p>
+    <w:p/>
+    <w:p>
+      <w:r>
+        <w:lastRenderedPageBreak/>
+        <w:t>For method (1), we need to store WordNet. The WordNet downloaded from the Princeton University website</w:t>
+      </w:r>
+    </w:p>
+    <w:p>
+      <w:r>
+        <w:t xml:space="preserve">  is about 40 MB. </w:t>
+      </w:r>
+    </w:p>
+    <w:p/>
+    <w:p>
+      <w:r>
+        <w:t xml:space="preserve">For method (2), we need to store either the </w:t>
+      </w:r>
+      <w:proofErr w:type="spellStart"/>
+      <w:r>
+        <w:t>word_tokenize-ed</w:t>
+      </w:r>
+      <w:proofErr w:type="spellEnd"/>
+      <w:r>
+        <w:t xml:space="preserve"> text or the </w:t>
+      </w:r>
+      <w:proofErr w:type="spellStart"/>
+      <w:proofErr w:type="gramStart"/>
+      <w:r>
+        <w:t>nltk.Text</w:t>
+      </w:r>
+      <w:proofErr w:type="spellEnd"/>
+      <w:proofErr w:type="gramEnd"/>
+      <w:r>
+        <w:t xml:space="preserve"> version of every</w:t>
+      </w:r>
+    </w:p>
+    <w:p>
+      <w:r>
+        <w:t xml:space="preserve">  document. The </w:t>
+      </w:r>
+      <w:proofErr w:type="spellStart"/>
+      <w:proofErr w:type="gramStart"/>
+      <w:r>
+        <w:t>nltk.Text</w:t>
+      </w:r>
+      <w:proofErr w:type="spellEnd"/>
+      <w:proofErr w:type="gramEnd"/>
+      <w:r>
+        <w:t xml:space="preserve"> of 100 documents is already occupying 7 MB. The expected total additional</w:t>
+      </w:r>
+    </w:p>
+    <w:p>
+      <w:r>
+        <w:t xml:space="preserve">  space usage would be </w:t>
+      </w:r>
+      <w:proofErr w:type="gramStart"/>
+      <w:r>
+        <w:t>similar to</w:t>
+      </w:r>
+      <w:proofErr w:type="gramEnd"/>
+      <w:r>
+        <w:t xml:space="preserve"> that of the original CSV file (about 700 MB).</w:t>
+      </w:r>
+    </w:p>
+    <w:p/>
+    <w:p>
+      <w:r>
+        <w:t xml:space="preserve">For method (3), since both WordNet and </w:t>
+      </w:r>
+      <w:proofErr w:type="spellStart"/>
+      <w:r>
+        <w:t>word_tokenize-ed</w:t>
+      </w:r>
+      <w:proofErr w:type="spellEnd"/>
+      <w:r>
+        <w:t xml:space="preserve"> / </w:t>
+      </w:r>
+      <w:proofErr w:type="spellStart"/>
+      <w:proofErr w:type="gramStart"/>
+      <w:r>
+        <w:t>nltk.Text</w:t>
+      </w:r>
+      <w:proofErr w:type="spellEnd"/>
+      <w:proofErr w:type="gramEnd"/>
+      <w:r>
+        <w:t xml:space="preserve"> resources are used, the increase in</w:t>
+      </w:r>
+    </w:p>
+    <w:p>
+      <w:r>
+        <w:t xml:space="preserve">  space usage is the sum of additional space usages by method (1) and (2).</w:t>
+      </w:r>
+    </w:p>
+    <w:p/>
+    <w:p>
+      <w:r>
+        <w:t>In conclusion, query expansion increases the complexity of the retrieval. The more the expected precision / robustness of the query expansion method, the more the resources used. My personal inclination for query expansion would be the following:</w:t>
+      </w:r>
+    </w:p>
+    <w:p/>
+    <w:p>
+      <w:r>
+        <w:t>- For long queries, skip query expansion (need to define what is "long")</w:t>
+      </w:r>
+    </w:p>
+    <w:p>
+      <w:r>
+        <w:t>- Should further limit the total number of terms in the query expansion (e.g. 1 expansion term per query term)</w:t>
+      </w:r>
+    </w:p>
+    <w:p>
+      <w:r>
+        <w:t>- Should use a more niche thesaurus (i.e. relevant to law) depending on the domain of the collection</w:t>
+      </w:r>
       <w:bookmarkStart w:id="0" w:name="_GoBack"/>
       <w:bookmarkEnd w:id="0"/>
     </w:p>

</xml_diff>